<commit_message>
settings added with chart and export settings
</commit_message>
<xml_diff>
--- a/PZ.docx
+++ b/PZ.docx
@@ -1732,7 +1732,7 @@
           <w:szCs w:val="28"/>
           <w:lang w:val="uk-UA"/>
         </w:rPr>
-        <w:t>Використані моделі даних</w:t>
+        <w:t>Алгоритми вирішення диференціальних рівнянь</w:t>
       </w:r>
       <w:r>
         <w:rPr>
@@ -14437,6 +14437,7 @@
         </w:tabs>
         <w:spacing w:line="360" w:lineRule="auto"/>
         <w:ind w:left="0" w:firstLine="567"/>
+        <w:jc w:val="both"/>
         <w:rPr>
           <w:rFonts w:ascii="Times New Roman" w:hAnsi="Times New Roman"/>
           <w:sz w:val="28"/>
@@ -14544,6 +14545,7 @@
         </w:tabs>
         <w:spacing w:line="360" w:lineRule="auto"/>
         <w:ind w:left="0" w:firstLine="567"/>
+        <w:jc w:val="both"/>
         <w:rPr>
           <w:rFonts w:ascii="Times New Roman" w:hAnsi="Times New Roman"/>
           <w:sz w:val="28"/>
@@ -14559,6 +14561,610 @@
           <w:lang w:val="uk-UA"/>
         </w:rPr>
         <w:t>Користувацький інтерфейс – це спосіб взаємодії між користувачем і пристроєм.</w:t>
+      </w:r>
+      <w:r>
+        <w:rPr>
+          <w:rFonts w:ascii="Times New Roman" w:hAnsi="Times New Roman"/>
+          <w:sz w:val="28"/>
+          <w:szCs w:val="28"/>
+          <w:lang w:val="uk-UA"/>
+        </w:rPr>
+        <w:t xml:space="preserve"> </w:t>
+      </w:r>
+      <w:r>
+        <w:rPr>
+          <w:rFonts w:ascii="Times New Roman" w:hAnsi="Times New Roman"/>
+          <w:sz w:val="28"/>
+          <w:szCs w:val="28"/>
+          <w:lang w:val="uk-UA"/>
+        </w:rPr>
+        <w:t>Графічний інтерфейс передбачає відображення інформації та елементів керування за допомогою графічних об’єктів, які користувач може бачит</w:t>
+      </w:r>
+      <w:r>
+        <w:rPr>
+          <w:rFonts w:ascii="Times New Roman" w:hAnsi="Times New Roman"/>
+          <w:sz w:val="28"/>
+          <w:szCs w:val="28"/>
+          <w:lang w:val="uk-UA"/>
+        </w:rPr>
+        <w:t>и</w:t>
+      </w:r>
+      <w:r>
+        <w:rPr>
+          <w:rFonts w:ascii="Times New Roman" w:hAnsi="Times New Roman"/>
+          <w:sz w:val="28"/>
+          <w:szCs w:val="28"/>
+          <w:lang w:val="uk-UA"/>
+        </w:rPr>
+        <w:t xml:space="preserve"> та з якими він може взаємоді</w:t>
+      </w:r>
+      <w:r>
+        <w:rPr>
+          <w:rFonts w:ascii="Times New Roman" w:hAnsi="Times New Roman"/>
+          <w:sz w:val="28"/>
+          <w:szCs w:val="28"/>
+          <w:lang w:val="uk-UA"/>
+        </w:rPr>
+        <w:t>яти</w:t>
+      </w:r>
+      <w:r>
+        <w:rPr>
+          <w:rFonts w:ascii="Times New Roman" w:hAnsi="Times New Roman"/>
+          <w:sz w:val="28"/>
+          <w:szCs w:val="28"/>
+          <w:lang w:val="uk-UA"/>
+        </w:rPr>
+        <w:t>.</w:t>
+      </w:r>
+      <w:r>
+        <w:rPr>
+          <w:rFonts w:ascii="Times New Roman" w:hAnsi="Times New Roman"/>
+          <w:sz w:val="28"/>
+          <w:szCs w:val="28"/>
+          <w:lang w:val="uk-UA"/>
+        </w:rPr>
+        <w:t xml:space="preserve"> Інтерфейс забезпеч</w:t>
+      </w:r>
+      <w:r>
+        <w:rPr>
+          <w:rFonts w:ascii="Times New Roman" w:hAnsi="Times New Roman"/>
+          <w:sz w:val="28"/>
+          <w:szCs w:val="28"/>
+          <w:lang w:val="uk-UA"/>
+        </w:rPr>
+        <w:t>ує</w:t>
+      </w:r>
+      <w:r>
+        <w:rPr>
+          <w:rFonts w:ascii="Times New Roman" w:hAnsi="Times New Roman"/>
+          <w:sz w:val="28"/>
+          <w:szCs w:val="28"/>
+          <w:lang w:val="uk-UA"/>
+        </w:rPr>
+        <w:t xml:space="preserve"> зручн</w:t>
+      </w:r>
+      <w:r>
+        <w:rPr>
+          <w:rFonts w:ascii="Times New Roman" w:hAnsi="Times New Roman"/>
+          <w:sz w:val="28"/>
+          <w:szCs w:val="28"/>
+          <w:lang w:val="uk-UA"/>
+        </w:rPr>
+        <w:t>ість</w:t>
+      </w:r>
+      <w:r>
+        <w:rPr>
+          <w:rFonts w:ascii="Times New Roman" w:hAnsi="Times New Roman"/>
+          <w:sz w:val="28"/>
+          <w:szCs w:val="28"/>
+          <w:lang w:val="uk-UA"/>
+        </w:rPr>
+        <w:t xml:space="preserve"> і</w:t>
+      </w:r>
+      <w:r>
+        <w:rPr>
+          <w:rFonts w:ascii="Times New Roman" w:hAnsi="Times New Roman"/>
+          <w:sz w:val="28"/>
+          <w:szCs w:val="28"/>
+          <w:lang w:val="uk-UA"/>
+        </w:rPr>
+        <w:t xml:space="preserve"> ефективн</w:t>
+      </w:r>
+      <w:r>
+        <w:rPr>
+          <w:rFonts w:ascii="Times New Roman" w:hAnsi="Times New Roman"/>
+          <w:sz w:val="28"/>
+          <w:szCs w:val="28"/>
+          <w:lang w:val="uk-UA"/>
+        </w:rPr>
+        <w:t>ість</w:t>
+      </w:r>
+      <w:r>
+        <w:rPr>
+          <w:rFonts w:ascii="Times New Roman" w:hAnsi="Times New Roman"/>
+          <w:sz w:val="28"/>
+          <w:szCs w:val="28"/>
+          <w:lang w:val="uk-UA"/>
+        </w:rPr>
+        <w:t xml:space="preserve"> </w:t>
+      </w:r>
+      <w:r>
+        <w:rPr>
+          <w:rFonts w:ascii="Times New Roman" w:hAnsi="Times New Roman"/>
+          <w:sz w:val="28"/>
+          <w:szCs w:val="28"/>
+          <w:lang w:val="uk-UA"/>
+        </w:rPr>
+        <w:t xml:space="preserve">роботи, </w:t>
+      </w:r>
+      <w:r>
+        <w:rPr>
+          <w:rFonts w:ascii="Times New Roman" w:hAnsi="Times New Roman"/>
+          <w:sz w:val="28"/>
+          <w:szCs w:val="28"/>
+          <w:lang w:val="uk-UA"/>
+        </w:rPr>
+        <w:t xml:space="preserve">та </w:t>
+      </w:r>
+      <w:r>
+        <w:rPr>
+          <w:rFonts w:ascii="Times New Roman" w:hAnsi="Times New Roman"/>
+          <w:sz w:val="28"/>
+          <w:szCs w:val="28"/>
+          <w:lang w:val="uk-UA"/>
+        </w:rPr>
+        <w:t xml:space="preserve">впливає на </w:t>
+      </w:r>
+      <w:r>
+        <w:rPr>
+          <w:rFonts w:ascii="Times New Roman" w:hAnsi="Times New Roman"/>
+          <w:sz w:val="28"/>
+          <w:szCs w:val="28"/>
+          <w:lang w:val="uk-UA"/>
+        </w:rPr>
+        <w:t>задоволення користувачів під час взаємодії з програмним забезпеченням.</w:t>
+      </w:r>
+      <w:r>
+        <w:rPr>
+          <w:rFonts w:ascii="Times New Roman" w:hAnsi="Times New Roman"/>
+          <w:sz w:val="28"/>
+          <w:szCs w:val="28"/>
+          <w:lang w:val="uk-UA"/>
+        </w:rPr>
+        <w:t xml:space="preserve"> Для забезпечення гарного користувацького досвіду </w:t>
+      </w:r>
+      <w:r>
+        <w:rPr>
+          <w:rFonts w:ascii="Times New Roman" w:hAnsi="Times New Roman"/>
+          <w:sz w:val="28"/>
+          <w:szCs w:val="28"/>
+          <w:lang w:val="uk-UA"/>
+        </w:rPr>
+        <w:t xml:space="preserve">розробник </w:t>
+      </w:r>
+      <w:r>
+        <w:rPr>
+          <w:rFonts w:ascii="Times New Roman" w:hAnsi="Times New Roman"/>
+          <w:sz w:val="28"/>
+          <w:szCs w:val="28"/>
+          <w:lang w:val="uk-UA"/>
+        </w:rPr>
+        <w:t xml:space="preserve">при створенні інтерфейсу </w:t>
+      </w:r>
+      <w:r>
+        <w:rPr>
+          <w:rFonts w:ascii="Times New Roman" w:hAnsi="Times New Roman"/>
+          <w:sz w:val="28"/>
+          <w:szCs w:val="28"/>
+          <w:lang w:val="uk-UA"/>
+        </w:rPr>
+        <w:t>має дотримуватися таких принципів:</w:t>
+      </w:r>
+    </w:p>
+    <w:p>
+      <w:pPr>
+        <w:pStyle w:val="a8"/>
+        <w:widowControl w:val="0"/>
+        <w:numPr>
+          <w:ilvl w:val="0"/>
+          <w:numId w:val="8"/>
+        </w:numPr>
+        <w:tabs>
+          <w:tab w:val="left" w:pos="709"/>
+        </w:tabs>
+        <w:spacing w:line="360" w:lineRule="auto"/>
+        <w:ind w:left="0" w:firstLine="567"/>
+        <w:jc w:val="both"/>
+        <w:rPr>
+          <w:rFonts w:ascii="Times New Roman" w:hAnsi="Times New Roman"/>
+          <w:sz w:val="28"/>
+          <w:szCs w:val="28"/>
+          <w:lang w:val="uk-UA"/>
+        </w:rPr>
+      </w:pPr>
+      <w:r>
+        <w:rPr>
+          <w:rFonts w:ascii="Times New Roman" w:hAnsi="Times New Roman"/>
+          <w:sz w:val="28"/>
+          <w:szCs w:val="28"/>
+          <w:lang w:val="uk-UA"/>
+        </w:rPr>
+        <w:t xml:space="preserve">інтерфейс не має бути </w:t>
+      </w:r>
+      <w:r>
+        <w:rPr>
+          <w:rFonts w:ascii="Times New Roman" w:hAnsi="Times New Roman"/>
+          <w:sz w:val="28"/>
+          <w:szCs w:val="28"/>
+          <w:lang w:val="uk-UA"/>
+        </w:rPr>
+        <w:t xml:space="preserve">перевантажений </w:t>
+      </w:r>
+      <w:r>
+        <w:rPr>
+          <w:rFonts w:ascii="Times New Roman" w:hAnsi="Times New Roman"/>
+          <w:sz w:val="28"/>
+          <w:szCs w:val="28"/>
+          <w:lang w:val="uk-UA"/>
+        </w:rPr>
+        <w:t>надлишковою інформацією і функціями</w:t>
+      </w:r>
+      <w:r>
+        <w:rPr>
+          <w:rFonts w:ascii="Times New Roman" w:hAnsi="Times New Roman"/>
+          <w:sz w:val="28"/>
+          <w:szCs w:val="28"/>
+          <w:lang w:val="uk-UA"/>
+        </w:rPr>
+        <w:t>;</w:t>
+      </w:r>
+    </w:p>
+    <w:p>
+      <w:pPr>
+        <w:pStyle w:val="a8"/>
+        <w:widowControl w:val="0"/>
+        <w:numPr>
+          <w:ilvl w:val="0"/>
+          <w:numId w:val="8"/>
+        </w:numPr>
+        <w:tabs>
+          <w:tab w:val="left" w:pos="709"/>
+        </w:tabs>
+        <w:spacing w:line="360" w:lineRule="auto"/>
+        <w:ind w:left="0" w:firstLine="567"/>
+        <w:jc w:val="both"/>
+        <w:rPr>
+          <w:rFonts w:ascii="Times New Roman" w:hAnsi="Times New Roman"/>
+          <w:sz w:val="28"/>
+          <w:szCs w:val="28"/>
+          <w:lang w:val="uk-UA"/>
+        </w:rPr>
+      </w:pPr>
+      <w:r>
+        <w:rPr>
+          <w:rFonts w:ascii="Times New Roman" w:hAnsi="Times New Roman"/>
+          <w:sz w:val="28"/>
+          <w:szCs w:val="28"/>
+          <w:lang w:val="uk-UA"/>
+        </w:rPr>
+        <w:t>інтерфейс повинен бути зрозумілим</w:t>
+      </w:r>
+      <w:r>
+        <w:rPr>
+          <w:rFonts w:ascii="Times New Roman" w:hAnsi="Times New Roman"/>
+          <w:sz w:val="28"/>
+          <w:szCs w:val="28"/>
+          <w:lang w:val="uk-UA"/>
+        </w:rPr>
+        <w:t xml:space="preserve"> і забезпечити можливість користування</w:t>
+      </w:r>
+      <w:r>
+        <w:rPr>
+          <w:rFonts w:ascii="Times New Roman" w:hAnsi="Times New Roman"/>
+          <w:sz w:val="28"/>
+          <w:szCs w:val="28"/>
+          <w:lang w:val="uk-UA"/>
+        </w:rPr>
+        <w:t xml:space="preserve"> для </w:t>
+      </w:r>
+      <w:r>
+        <w:rPr>
+          <w:rFonts w:ascii="Times New Roman" w:hAnsi="Times New Roman"/>
+          <w:sz w:val="28"/>
+          <w:szCs w:val="28"/>
+          <w:lang w:val="uk-UA"/>
+        </w:rPr>
+        <w:t>будь-якого користувача</w:t>
+      </w:r>
+      <w:r>
+        <w:rPr>
+          <w:rFonts w:ascii="Times New Roman" w:hAnsi="Times New Roman"/>
+          <w:sz w:val="28"/>
+          <w:szCs w:val="28"/>
+          <w:lang w:val="uk-UA"/>
+        </w:rPr>
+        <w:t xml:space="preserve">; </w:t>
+      </w:r>
+    </w:p>
+    <w:p>
+      <w:pPr>
+        <w:pStyle w:val="a8"/>
+        <w:widowControl w:val="0"/>
+        <w:numPr>
+          <w:ilvl w:val="0"/>
+          <w:numId w:val="8"/>
+        </w:numPr>
+        <w:tabs>
+          <w:tab w:val="left" w:pos="709"/>
+        </w:tabs>
+        <w:spacing w:line="360" w:lineRule="auto"/>
+        <w:ind w:left="0" w:firstLine="567"/>
+        <w:jc w:val="both"/>
+        <w:rPr>
+          <w:rFonts w:ascii="Times New Roman" w:hAnsi="Times New Roman"/>
+          <w:sz w:val="28"/>
+          <w:szCs w:val="28"/>
+          <w:lang w:val="uk-UA"/>
+        </w:rPr>
+      </w:pPr>
+      <w:r>
+        <w:rPr>
+          <w:rFonts w:ascii="Times New Roman" w:hAnsi="Times New Roman"/>
+          <w:sz w:val="28"/>
+          <w:szCs w:val="28"/>
+          <w:lang w:val="uk-UA"/>
+        </w:rPr>
+        <w:t>інтерфейс повинен бути легким у сприйнятті і зрозумілим для користувачів різного рівню знань і досвіду;</w:t>
+      </w:r>
+    </w:p>
+    <w:p>
+      <w:pPr>
+        <w:pStyle w:val="a8"/>
+        <w:widowControl w:val="0"/>
+        <w:numPr>
+          <w:ilvl w:val="0"/>
+          <w:numId w:val="8"/>
+        </w:numPr>
+        <w:tabs>
+          <w:tab w:val="left" w:pos="709"/>
+        </w:tabs>
+        <w:spacing w:line="360" w:lineRule="auto"/>
+        <w:ind w:left="0" w:firstLine="567"/>
+        <w:jc w:val="both"/>
+        <w:rPr>
+          <w:rFonts w:ascii="Times New Roman" w:hAnsi="Times New Roman"/>
+          <w:sz w:val="28"/>
+          <w:szCs w:val="28"/>
+          <w:lang w:val="uk-UA"/>
+        </w:rPr>
+      </w:pPr>
+      <w:r>
+        <w:rPr>
+          <w:rFonts w:ascii="Times New Roman" w:hAnsi="Times New Roman"/>
+          <w:sz w:val="28"/>
+          <w:szCs w:val="28"/>
+          <w:lang w:val="uk-UA"/>
+        </w:rPr>
+        <w:t xml:space="preserve">інтерфейс </w:t>
+      </w:r>
+      <w:r>
+        <w:rPr>
+          <w:rFonts w:ascii="Times New Roman" w:hAnsi="Times New Roman"/>
+          <w:sz w:val="28"/>
+          <w:szCs w:val="28"/>
+          <w:lang w:val="uk-UA"/>
+        </w:rPr>
+        <w:t>має бути виконаний в єдиному стилі</w:t>
+      </w:r>
+      <w:r>
+        <w:rPr>
+          <w:rFonts w:ascii="Times New Roman" w:hAnsi="Times New Roman"/>
+          <w:sz w:val="28"/>
+          <w:szCs w:val="28"/>
+          <w:lang w:val="uk-UA"/>
+        </w:rPr>
+        <w:t xml:space="preserve"> та </w:t>
+      </w:r>
+      <w:r>
+        <w:rPr>
+          <w:rFonts w:ascii="Times New Roman" w:hAnsi="Times New Roman"/>
+          <w:sz w:val="28"/>
+          <w:szCs w:val="28"/>
+          <w:lang w:val="uk-UA"/>
+        </w:rPr>
+        <w:t xml:space="preserve">мати єдину </w:t>
+      </w:r>
+      <w:r>
+        <w:rPr>
+          <w:rFonts w:ascii="Times New Roman" w:hAnsi="Times New Roman"/>
+          <w:sz w:val="28"/>
+          <w:szCs w:val="28"/>
+          <w:lang w:val="uk-UA"/>
+        </w:rPr>
+        <w:t>структуру;</w:t>
+      </w:r>
+    </w:p>
+    <w:p>
+      <w:pPr>
+        <w:pStyle w:val="a8"/>
+        <w:widowControl w:val="0"/>
+        <w:numPr>
+          <w:ilvl w:val="0"/>
+          <w:numId w:val="8"/>
+        </w:numPr>
+        <w:tabs>
+          <w:tab w:val="left" w:pos="709"/>
+        </w:tabs>
+        <w:spacing w:line="360" w:lineRule="auto"/>
+        <w:ind w:left="0" w:firstLine="567"/>
+        <w:jc w:val="both"/>
+        <w:rPr>
+          <w:rFonts w:ascii="Times New Roman" w:hAnsi="Times New Roman"/>
+          <w:sz w:val="28"/>
+          <w:szCs w:val="28"/>
+          <w:lang w:val="uk-UA"/>
+        </w:rPr>
+      </w:pPr>
+      <w:r>
+        <w:rPr>
+          <w:rFonts w:ascii="Times New Roman" w:hAnsi="Times New Roman"/>
+          <w:sz w:val="28"/>
+          <w:szCs w:val="28"/>
+          <w:lang w:val="uk-UA"/>
+        </w:rPr>
+        <w:t xml:space="preserve">інтерфейс повинен </w:t>
+      </w:r>
+      <w:r>
+        <w:rPr>
+          <w:rFonts w:ascii="Times New Roman" w:hAnsi="Times New Roman"/>
+          <w:sz w:val="28"/>
+          <w:szCs w:val="28"/>
+          <w:lang w:val="uk-UA"/>
+        </w:rPr>
+        <w:t>забезпечувати швидке і ефективне виконання</w:t>
+      </w:r>
+      <w:r>
+        <w:rPr>
+          <w:rFonts w:ascii="Times New Roman" w:hAnsi="Times New Roman"/>
+          <w:sz w:val="28"/>
+          <w:szCs w:val="28"/>
+          <w:lang w:val="uk-UA"/>
+        </w:rPr>
+        <w:t xml:space="preserve"> завдання</w:t>
+      </w:r>
+      <w:r>
+        <w:rPr>
+          <w:rFonts w:ascii="Times New Roman" w:hAnsi="Times New Roman"/>
+          <w:sz w:val="28"/>
+          <w:szCs w:val="28"/>
+          <w:lang w:val="uk-UA"/>
+        </w:rPr>
+        <w:t xml:space="preserve"> користувачем</w:t>
+      </w:r>
+      <w:r>
+        <w:rPr>
+          <w:rFonts w:ascii="Times New Roman" w:hAnsi="Times New Roman"/>
+          <w:sz w:val="28"/>
+          <w:szCs w:val="28"/>
+          <w:lang w:val="uk-UA"/>
+        </w:rPr>
+        <w:t xml:space="preserve">; </w:t>
+      </w:r>
+    </w:p>
+    <w:p>
+      <w:pPr>
+        <w:pStyle w:val="a8"/>
+        <w:widowControl w:val="0"/>
+        <w:numPr>
+          <w:ilvl w:val="0"/>
+          <w:numId w:val="8"/>
+        </w:numPr>
+        <w:tabs>
+          <w:tab w:val="left" w:pos="709"/>
+        </w:tabs>
+        <w:spacing w:line="360" w:lineRule="auto"/>
+        <w:ind w:left="0" w:firstLine="567"/>
+        <w:jc w:val="both"/>
+        <w:rPr>
+          <w:rFonts w:ascii="Times New Roman" w:hAnsi="Times New Roman"/>
+          <w:sz w:val="28"/>
+          <w:szCs w:val="28"/>
+          <w:lang w:val="uk-UA"/>
+        </w:rPr>
+      </w:pPr>
+      <w:r>
+        <w:rPr>
+          <w:rFonts w:ascii="Times New Roman" w:hAnsi="Times New Roman"/>
+          <w:sz w:val="28"/>
+          <w:szCs w:val="28"/>
+          <w:lang w:val="uk-UA"/>
+        </w:rPr>
+        <w:t>інтерфейс повинен мати привабливий і естетичний зовнішній вигляд</w:t>
+      </w:r>
+      <w:r>
+        <w:rPr>
+          <w:rFonts w:ascii="Times New Roman" w:hAnsi="Times New Roman"/>
+          <w:sz w:val="28"/>
+          <w:szCs w:val="28"/>
+          <w:lang w:val="uk-UA"/>
+        </w:rPr>
+        <w:t>;</w:t>
+      </w:r>
+    </w:p>
+    <w:p>
+      <w:pPr>
+        <w:pStyle w:val="a8"/>
+        <w:widowControl w:val="0"/>
+        <w:numPr>
+          <w:ilvl w:val="0"/>
+          <w:numId w:val="8"/>
+        </w:numPr>
+        <w:tabs>
+          <w:tab w:val="left" w:pos="709"/>
+        </w:tabs>
+        <w:spacing w:line="360" w:lineRule="auto"/>
+        <w:ind w:left="0" w:firstLine="567"/>
+        <w:jc w:val="both"/>
+        <w:rPr>
+          <w:rFonts w:ascii="Times New Roman" w:hAnsi="Times New Roman"/>
+          <w:sz w:val="28"/>
+          <w:szCs w:val="28"/>
+          <w:lang w:val="uk-UA"/>
+        </w:rPr>
+      </w:pPr>
+      <w:r>
+        <w:rPr>
+          <w:rFonts w:ascii="Times New Roman" w:hAnsi="Times New Roman"/>
+          <w:sz w:val="28"/>
+          <w:szCs w:val="28"/>
+          <w:lang w:val="uk-UA"/>
+        </w:rPr>
+        <w:t>інтерфейс повинен виконувати усі поставлені задачі і задовольняти усі потреби, що можуть з’явитись під час роботи</w:t>
+      </w:r>
+      <w:r>
+        <w:rPr>
+          <w:rFonts w:ascii="Times New Roman" w:hAnsi="Times New Roman"/>
+          <w:sz w:val="28"/>
+          <w:szCs w:val="28"/>
+          <w:lang w:val="uk-UA"/>
+        </w:rPr>
+        <w:t xml:space="preserve"> </w:t>
+      </w:r>
+      <w:r>
+        <w:rPr>
+          <w:rFonts w:ascii="Times New Roman" w:hAnsi="Times New Roman"/>
+          <w:sz w:val="28"/>
+          <w:szCs w:val="28"/>
+          <w:lang w:val="uk-UA"/>
+        </w:rPr>
+        <w:t>користувача</w:t>
+      </w:r>
+      <w:r>
+        <w:rPr>
+          <w:rFonts w:ascii="Times New Roman" w:hAnsi="Times New Roman"/>
+          <w:sz w:val="28"/>
+          <w:szCs w:val="28"/>
+          <w:lang w:val="uk-UA"/>
+        </w:rPr>
+        <w:t>,</w:t>
+      </w:r>
+      <w:r>
+        <w:rPr>
+          <w:rFonts w:ascii="Times New Roman" w:hAnsi="Times New Roman"/>
+          <w:sz w:val="28"/>
+          <w:szCs w:val="28"/>
+          <w:lang w:val="uk-UA"/>
+        </w:rPr>
+        <w:t xml:space="preserve"> надаючи всі необхідні функції і опції</w:t>
+      </w:r>
+      <w:r>
+        <w:rPr>
+          <w:rFonts w:ascii="Times New Roman" w:hAnsi="Times New Roman"/>
+          <w:sz w:val="28"/>
+          <w:szCs w:val="28"/>
+          <w:lang w:val="uk-UA"/>
+        </w:rPr>
+        <w:t>.</w:t>
       </w:r>
     </w:p>
     <w:p>
@@ -14570,21 +15176,157 @@
         </w:tabs>
         <w:spacing w:line="360" w:lineRule="auto"/>
         <w:ind w:left="0" w:firstLine="567"/>
-        <w:rPr>
-          <w:rFonts w:ascii="Times New Roman" w:hAnsi="Times New Roman"/>
-          <w:sz w:val="28"/>
-          <w:szCs w:val="28"/>
-          <w:lang w:val="uk-UA"/>
-        </w:rPr>
-      </w:pPr>
-      <w:r>
-        <w:rPr>
-          <w:rFonts w:ascii="Times New Roman" w:hAnsi="Times New Roman"/>
-          <w:sz w:val="28"/>
-          <w:szCs w:val="28"/>
-          <w:lang w:val="uk-UA"/>
-        </w:rPr>
-        <w:t>При побудові інтерфейсу розробленого програмного продукту було використано безліч компонентів середовища розробки C#. Дані компоненти приведено в таблиці 2.1.</w:t>
+        <w:jc w:val="both"/>
+        <w:rPr>
+          <w:rFonts w:ascii="Times New Roman" w:hAnsi="Times New Roman"/>
+          <w:sz w:val="28"/>
+          <w:szCs w:val="28"/>
+          <w:lang w:val="uk-UA"/>
+        </w:rPr>
+      </w:pPr>
+      <w:r>
+        <w:rPr>
+          <w:rFonts w:ascii="Times New Roman" w:hAnsi="Times New Roman"/>
+          <w:sz w:val="28"/>
+          <w:szCs w:val="28"/>
+          <w:lang w:val="uk-UA"/>
+        </w:rPr>
+        <w:t xml:space="preserve">Інтерфейс програми був виконаний у стандартному стилі програм </w:t>
+      </w:r>
+      <w:r>
+        <w:rPr>
+          <w:rFonts w:ascii="Times New Roman" w:hAnsi="Times New Roman"/>
+          <w:sz w:val="28"/>
+          <w:szCs w:val="28"/>
+          <w:lang w:val="uk-UA"/>
+        </w:rPr>
+        <w:t>Windows</w:t>
+      </w:r>
+      <w:r>
+        <w:rPr>
+          <w:rFonts w:ascii="Times New Roman" w:hAnsi="Times New Roman"/>
+          <w:sz w:val="28"/>
+          <w:szCs w:val="28"/>
+          <w:lang w:val="uk-UA"/>
+        </w:rPr>
+        <w:t>. Завдяки використанню зрозуміл</w:t>
+      </w:r>
+      <w:r>
+        <w:rPr>
+          <w:rFonts w:ascii="Times New Roman" w:hAnsi="Times New Roman"/>
+          <w:sz w:val="28"/>
+          <w:szCs w:val="28"/>
+          <w:lang w:val="uk-UA"/>
+        </w:rPr>
+        <w:t>ої</w:t>
+      </w:r>
+      <w:r>
+        <w:rPr>
+          <w:rFonts w:ascii="Times New Roman" w:hAnsi="Times New Roman"/>
+          <w:sz w:val="28"/>
+          <w:szCs w:val="28"/>
+          <w:lang w:val="uk-UA"/>
+        </w:rPr>
+        <w:t xml:space="preserve"> для всіх користувачів </w:t>
+      </w:r>
+      <w:r>
+        <w:rPr>
+          <w:rFonts w:ascii="Times New Roman" w:hAnsi="Times New Roman"/>
+          <w:sz w:val="28"/>
+          <w:szCs w:val="28"/>
+          <w:lang w:val="en-US"/>
+        </w:rPr>
+        <w:t>Windows</w:t>
+      </w:r>
+      <w:r>
+        <w:rPr>
+          <w:rFonts w:ascii="Times New Roman" w:hAnsi="Times New Roman"/>
+          <w:sz w:val="28"/>
+          <w:szCs w:val="28"/>
+          <w:lang w:val="uk-UA"/>
+        </w:rPr>
+        <w:t xml:space="preserve"> логічної структури </w:t>
+      </w:r>
+      <w:r>
+        <w:rPr>
+          <w:rFonts w:ascii="Times New Roman" w:hAnsi="Times New Roman"/>
+          <w:sz w:val="28"/>
+          <w:szCs w:val="28"/>
+          <w:lang w:val="uk-UA"/>
+        </w:rPr>
+        <w:t>програма має</w:t>
+      </w:r>
+      <w:r>
+        <w:rPr>
+          <w:rFonts w:ascii="Times New Roman" w:hAnsi="Times New Roman"/>
+          <w:sz w:val="28"/>
+          <w:szCs w:val="28"/>
+          <w:lang w:val="uk-UA"/>
+        </w:rPr>
+        <w:t xml:space="preserve"> інтуїтивно </w:t>
+      </w:r>
+      <w:r>
+        <w:rPr>
+          <w:rFonts w:ascii="Times New Roman" w:hAnsi="Times New Roman"/>
+          <w:sz w:val="28"/>
+          <w:szCs w:val="28"/>
+          <w:lang w:val="uk-UA"/>
+        </w:rPr>
+        <w:t>зрозуміли</w:t>
+      </w:r>
+      <w:r>
+        <w:rPr>
+          <w:rFonts w:ascii="Times New Roman" w:hAnsi="Times New Roman"/>
+          <w:sz w:val="28"/>
+          <w:szCs w:val="28"/>
+          <w:lang w:val="uk-UA"/>
+        </w:rPr>
+        <w:t>й інтерфейс</w:t>
+      </w:r>
+      <w:r>
+        <w:rPr>
+          <w:rFonts w:ascii="Times New Roman" w:hAnsi="Times New Roman"/>
+          <w:sz w:val="28"/>
+          <w:szCs w:val="28"/>
+          <w:lang w:val="uk-UA"/>
+        </w:rPr>
+        <w:t>.</w:t>
+      </w:r>
+      <w:r>
+        <w:rPr>
+          <w:rFonts w:ascii="Times New Roman" w:hAnsi="Times New Roman"/>
+          <w:sz w:val="28"/>
+          <w:szCs w:val="28"/>
+          <w:lang w:val="uk-UA"/>
+        </w:rPr>
+        <w:t xml:space="preserve"> </w:t>
+      </w:r>
+      <w:r>
+        <w:rPr>
+          <w:rFonts w:ascii="Times New Roman" w:hAnsi="Times New Roman"/>
+          <w:sz w:val="28"/>
+          <w:szCs w:val="28"/>
+          <w:lang w:val="uk-UA"/>
+        </w:rPr>
+        <w:t>Такий стиль є зручним і простим для сприй</w:t>
+      </w:r>
+      <w:r>
+        <w:rPr>
+          <w:rFonts w:ascii="Times New Roman" w:hAnsi="Times New Roman"/>
+          <w:sz w:val="28"/>
+          <w:szCs w:val="28"/>
+          <w:lang w:val="uk-UA"/>
+        </w:rPr>
+        <w:t>нятт</w:t>
+      </w:r>
+      <w:r>
+        <w:rPr>
+          <w:rFonts w:ascii="Times New Roman" w:hAnsi="Times New Roman"/>
+          <w:sz w:val="28"/>
+          <w:szCs w:val="28"/>
+          <w:lang w:val="uk-UA"/>
+        </w:rPr>
+        <w:t>я.</w:t>
       </w:r>
     </w:p>
     <w:p>
@@ -14596,13 +15338,97 @@
         </w:tabs>
         <w:spacing w:line="360" w:lineRule="auto"/>
         <w:ind w:left="0" w:firstLine="567"/>
-        <w:rPr>
-          <w:rFonts w:ascii="Times New Roman" w:hAnsi="Times New Roman"/>
-          <w:sz w:val="28"/>
-          <w:szCs w:val="28"/>
-          <w:lang w:val="uk-UA"/>
-        </w:rPr>
-      </w:pPr>
+        <w:jc w:val="both"/>
+        <w:rPr>
+          <w:rFonts w:ascii="Times New Roman" w:hAnsi="Times New Roman"/>
+          <w:b/>
+          <w:sz w:val="28"/>
+          <w:szCs w:val="28"/>
+          <w:lang w:val="uk-UA"/>
+        </w:rPr>
+      </w:pPr>
+      <w:r>
+        <w:rPr>
+          <w:rFonts w:ascii="Times New Roman" w:hAnsi="Times New Roman"/>
+          <w:sz w:val="28"/>
+          <w:szCs w:val="28"/>
+          <w:lang w:val="uk-UA"/>
+        </w:rPr>
+        <w:t>К</w:t>
+      </w:r>
+      <w:r>
+        <w:rPr>
+          <w:rFonts w:ascii="Times New Roman" w:hAnsi="Times New Roman"/>
+          <w:sz w:val="28"/>
+          <w:szCs w:val="28"/>
+          <w:lang w:val="uk-UA"/>
+        </w:rPr>
+        <w:t>омпонент</w:t>
+      </w:r>
+      <w:r>
+        <w:rPr>
+          <w:rFonts w:ascii="Times New Roman" w:hAnsi="Times New Roman"/>
+          <w:sz w:val="28"/>
+          <w:szCs w:val="28"/>
+          <w:lang w:val="uk-UA"/>
+        </w:rPr>
+        <w:t>и</w:t>
+      </w:r>
+      <w:r>
+        <w:rPr>
+          <w:rFonts w:ascii="Times New Roman" w:hAnsi="Times New Roman"/>
+          <w:sz w:val="28"/>
+          <w:szCs w:val="28"/>
+          <w:lang w:val="uk-UA"/>
+        </w:rPr>
+        <w:t xml:space="preserve"> середовища розробки</w:t>
+      </w:r>
+      <w:r>
+        <w:rPr>
+          <w:rFonts w:ascii="Times New Roman" w:hAnsi="Times New Roman"/>
+          <w:sz w:val="28"/>
+          <w:szCs w:val="28"/>
+          <w:lang w:val="uk-UA"/>
+        </w:rPr>
+        <w:t>, що були використані п</w:t>
+      </w:r>
+      <w:r>
+        <w:rPr>
+          <w:rFonts w:ascii="Times New Roman" w:hAnsi="Times New Roman"/>
+          <w:sz w:val="28"/>
+          <w:szCs w:val="28"/>
+          <w:lang w:val="uk-UA"/>
+        </w:rPr>
+        <w:t xml:space="preserve">ри побудові </w:t>
+      </w:r>
+      <w:r>
+        <w:rPr>
+          <w:rFonts w:ascii="Times New Roman" w:hAnsi="Times New Roman"/>
+          <w:sz w:val="28"/>
+          <w:szCs w:val="28"/>
+          <w:lang w:val="uk-UA"/>
+        </w:rPr>
+        <w:lastRenderedPageBreak/>
+        <w:t>інтерфейсу розробленого програмного продукту</w:t>
+      </w:r>
+      <w:r>
+        <w:rPr>
+          <w:rFonts w:ascii="Times New Roman" w:hAnsi="Times New Roman"/>
+          <w:sz w:val="28"/>
+          <w:szCs w:val="28"/>
+          <w:lang w:val="uk-UA"/>
+        </w:rPr>
+        <w:t xml:space="preserve"> </w:t>
+      </w:r>
+      <w:r>
+        <w:rPr>
+          <w:rFonts w:ascii="Times New Roman" w:hAnsi="Times New Roman"/>
+          <w:sz w:val="28"/>
+          <w:szCs w:val="28"/>
+          <w:lang w:val="uk-UA"/>
+        </w:rPr>
+        <w:t>приведено в таблиці 2.1.</w:t>
+      </w:r>
     </w:p>
     <w:p>
       <w:pPr>
@@ -14613,22 +15439,14 @@
         </w:tabs>
         <w:spacing w:line="360" w:lineRule="auto"/>
         <w:ind w:left="0" w:firstLine="567"/>
-        <w:rPr>
-          <w:rFonts w:ascii="Times New Roman" w:hAnsi="Times New Roman"/>
-          <w:sz w:val="28"/>
-          <w:szCs w:val="28"/>
-          <w:lang w:val="uk-UA"/>
-        </w:rPr>
-      </w:pPr>
-      <w:r>
-        <w:rPr>
-          <w:rFonts w:ascii="Times New Roman" w:hAnsi="Times New Roman"/>
-          <w:sz w:val="28"/>
-          <w:szCs w:val="28"/>
-          <w:lang w:val="uk-UA"/>
-        </w:rPr>
-        <w:t>Таблиця 2.1– Перелік використовуваних компонентів C#</w:t>
-      </w:r>
+        <w:jc w:val="both"/>
+        <w:rPr>
+          <w:rFonts w:ascii="Times New Roman" w:hAnsi="Times New Roman"/>
+          <w:sz w:val="28"/>
+          <w:szCs w:val="28"/>
+          <w:lang w:val="uk-UA"/>
+        </w:rPr>
+      </w:pPr>
     </w:p>
     <w:p>
       <w:pPr>
@@ -14637,7 +15455,34 @@
         <w:tabs>
           <w:tab w:val="left" w:pos="709"/>
         </w:tabs>
-        <w:spacing w:line="360" w:lineRule="auto"/>
+        <w:spacing w:after="0" w:line="360" w:lineRule="auto"/>
+        <w:ind w:left="0" w:firstLine="567"/>
+        <w:jc w:val="both"/>
+        <w:rPr>
+          <w:rFonts w:ascii="Times New Roman" w:hAnsi="Times New Roman"/>
+          <w:sz w:val="28"/>
+          <w:szCs w:val="28"/>
+          <w:lang w:val="uk-UA"/>
+        </w:rPr>
+      </w:pPr>
+      <w:r>
+        <w:rPr>
+          <w:rFonts w:ascii="Times New Roman" w:hAnsi="Times New Roman"/>
+          <w:sz w:val="28"/>
+          <w:szCs w:val="28"/>
+          <w:lang w:val="uk-UA"/>
+        </w:rPr>
+        <w:t>Таблиця 2.1– Перелік використовуваних компонентів C#</w:t>
+      </w:r>
+    </w:p>
+    <w:p>
+      <w:pPr>
+        <w:pStyle w:val="a8"/>
+        <w:widowControl w:val="0"/>
+        <w:tabs>
+          <w:tab w:val="left" w:pos="709"/>
+        </w:tabs>
+        <w:spacing w:after="0" w:line="360" w:lineRule="auto"/>
         <w:ind w:left="0" w:firstLine="567"/>
         <w:rPr>
           <w:rFonts w:ascii="Times New Roman" w:hAnsi="Times New Roman"/>
@@ -15485,7 +16330,6 @@
               <w:rPr>
                 <w:sz w:val="28"/>
                 <w:szCs w:val="28"/>
-                <w:lang w:val="en-US"/>
               </w:rPr>
             </w:pPr>
             <w:r>
@@ -15585,16 +16429,7 @@
                 <w:szCs w:val="28"/>
                 <w:lang w:val="uk-UA"/>
               </w:rPr>
-              <w:t xml:space="preserve">Призначений для введення і виведення числової </w:t>
-            </w:r>
-            <w:r>
-              <w:rPr>
-                <w:sz w:val="28"/>
-                <w:szCs w:val="28"/>
-                <w:lang w:val="uk-UA"/>
-              </w:rPr>
-              <w:lastRenderedPageBreak/>
-              <w:t>інформації з можливістю обмеження діапазону</w:t>
+              <w:t>Призначений для введення і виведення числової інформації з можливістю обмеження діапазону</w:t>
             </w:r>
             <w:r>
               <w:rPr>
@@ -15617,6 +16452,7 @@
         </w:tabs>
         <w:spacing w:line="360" w:lineRule="auto"/>
         <w:ind w:left="0" w:firstLine="567"/>
+        <w:jc w:val="both"/>
         <w:rPr>
           <w:rFonts w:ascii="Times New Roman" w:hAnsi="Times New Roman"/>
           <w:sz w:val="28"/>
@@ -15634,6 +16470,7 @@
         </w:tabs>
         <w:spacing w:line="360" w:lineRule="auto"/>
         <w:ind w:left="0" w:firstLine="567"/>
+        <w:jc w:val="both"/>
         <w:rPr>
           <w:rFonts w:ascii="Times New Roman" w:hAnsi="Times New Roman"/>
           <w:sz w:val="28"/>
@@ -15660,6 +16497,7 @@
         </w:tabs>
         <w:spacing w:line="360" w:lineRule="auto"/>
         <w:ind w:left="0" w:firstLine="567"/>
+        <w:jc w:val="both"/>
         <w:rPr>
           <w:rFonts w:ascii="Times New Roman" w:hAnsi="Times New Roman"/>
           <w:sz w:val="28"/>
@@ -15675,6 +16513,24 @@
           <w:lang w:val="uk-UA"/>
         </w:rPr>
         <w:t>Призначення кожного з файлів представлено у таблиці 2.2</w:t>
+      </w:r>
+    </w:p>
+    <w:p>
+      <w:pPr>
+        <w:spacing w:after="200" w:line="276" w:lineRule="auto"/>
+        <w:rPr>
+          <w:sz w:val="28"/>
+          <w:szCs w:val="28"/>
+          <w:lang w:val="uk-UA"/>
+        </w:rPr>
+      </w:pPr>
+      <w:r>
+        <w:rPr>
+          <w:sz w:val="28"/>
+          <w:szCs w:val="28"/>
+          <w:lang w:val="uk-UA"/>
+        </w:rPr>
+        <w:br w:type="page"/>
       </w:r>
     </w:p>
     <w:p>
@@ -15684,15 +16540,26 @@
         <w:tabs>
           <w:tab w:val="left" w:pos="709"/>
         </w:tabs>
-        <w:spacing w:line="360" w:lineRule="auto"/>
+        <w:spacing w:after="0" w:line="360" w:lineRule="auto"/>
         <w:ind w:left="0" w:firstLine="567"/>
-        <w:rPr>
-          <w:rFonts w:ascii="Times New Roman" w:hAnsi="Times New Roman"/>
-          <w:sz w:val="28"/>
-          <w:szCs w:val="28"/>
-          <w:lang w:val="uk-UA"/>
-        </w:rPr>
-      </w:pPr>
+        <w:jc w:val="both"/>
+        <w:rPr>
+          <w:rFonts w:ascii="Times New Roman" w:hAnsi="Times New Roman"/>
+          <w:sz w:val="28"/>
+          <w:szCs w:val="28"/>
+          <w:lang w:val="uk-UA"/>
+        </w:rPr>
+      </w:pPr>
+      <w:r>
+        <w:rPr>
+          <w:rFonts w:ascii="Times New Roman" w:hAnsi="Times New Roman"/>
+          <w:sz w:val="28"/>
+          <w:szCs w:val="28"/>
+          <w:lang w:val="uk-UA"/>
+        </w:rPr>
+        <w:lastRenderedPageBreak/>
+        <w:t>Таблиця 2.2  – Опис файлів програми</w:t>
+      </w:r>
     </w:p>
     <w:p>
       <w:pPr>
@@ -15701,34 +16568,9 @@
         <w:tabs>
           <w:tab w:val="left" w:pos="709"/>
         </w:tabs>
-        <w:spacing w:line="360" w:lineRule="auto"/>
+        <w:spacing w:after="0" w:line="360" w:lineRule="auto"/>
         <w:ind w:left="0" w:firstLine="567"/>
-        <w:rPr>
-          <w:rFonts w:ascii="Times New Roman" w:hAnsi="Times New Roman"/>
-          <w:sz w:val="28"/>
-          <w:szCs w:val="28"/>
-          <w:lang w:val="uk-UA"/>
-        </w:rPr>
-      </w:pPr>
-      <w:r>
-        <w:rPr>
-          <w:rFonts w:ascii="Times New Roman" w:hAnsi="Times New Roman"/>
-          <w:sz w:val="28"/>
-          <w:szCs w:val="28"/>
-          <w:lang w:val="uk-UA"/>
-        </w:rPr>
-        <w:t>Таблиця 2.2  – Опис файлів програми</w:t>
-      </w:r>
-    </w:p>
-    <w:p>
-      <w:pPr>
-        <w:pStyle w:val="a8"/>
-        <w:widowControl w:val="0"/>
-        <w:tabs>
-          <w:tab w:val="left" w:pos="709"/>
-        </w:tabs>
-        <w:spacing w:line="360" w:lineRule="auto"/>
-        <w:ind w:left="0" w:firstLine="567"/>
+        <w:jc w:val="both"/>
         <w:rPr>
           <w:rFonts w:ascii="Times New Roman" w:hAnsi="Times New Roman"/>
           <w:sz w:val="28"/>
@@ -16508,6 +17350,65 @@
         <w:ind w:left="0" w:firstLine="567"/>
         <w:jc w:val="both"/>
         <w:rPr>
+          <w:rFonts w:ascii="Times New Roman" w:hAnsi="Times New Roman"/>
+          <w:sz w:val="28"/>
+          <w:szCs w:val="28"/>
+          <w:lang w:val="uk-UA"/>
+        </w:rPr>
+      </w:pPr>
+    </w:p>
+    <w:p>
+      <w:pPr>
+        <w:pStyle w:val="a8"/>
+        <w:widowControl w:val="0"/>
+        <w:tabs>
+          <w:tab w:val="left" w:pos="709"/>
+        </w:tabs>
+        <w:spacing w:line="360" w:lineRule="auto"/>
+        <w:ind w:left="0" w:firstLine="567"/>
+        <w:jc w:val="both"/>
+        <w:rPr>
+          <w:rFonts w:ascii="Times New Roman" w:hAnsi="Times New Roman"/>
+          <w:b/>
+          <w:sz w:val="28"/>
+          <w:szCs w:val="28"/>
+          <w:lang w:val="uk-UA"/>
+        </w:rPr>
+      </w:pPr>
+      <w:r>
+        <w:rPr>
+          <w:rFonts w:ascii="Times New Roman" w:hAnsi="Times New Roman"/>
+          <w:b/>
+          <w:sz w:val="28"/>
+          <w:szCs w:val="28"/>
+          <w:lang w:val="uk-UA"/>
+        </w:rPr>
+        <w:t>2.2 Алгоритми вирішення диференціальних рівнянь</w:t>
+      </w:r>
+    </w:p>
+    <w:p>
+      <w:pPr>
+        <w:pStyle w:val="a8"/>
+        <w:widowControl w:val="0"/>
+        <w:tabs>
+          <w:tab w:val="left" w:pos="709"/>
+        </w:tabs>
+        <w:spacing w:line="360" w:lineRule="auto"/>
+        <w:ind w:left="0" w:firstLine="567"/>
+        <w:jc w:val="both"/>
+        <w:rPr>
+          <w:rFonts w:ascii="Times New Roman" w:hAnsi="Times New Roman"/>
+          <w:sz w:val="28"/>
+          <w:szCs w:val="28"/>
+          <w:lang w:val="uk-UA"/>
+        </w:rPr>
+      </w:pPr>
+    </w:p>
+    <w:p>
+      <w:pPr>
+        <w:spacing w:after="200" w:line="276" w:lineRule="auto"/>
+        <w:rPr>
+          <w:rFonts w:ascii="Calibri" w:hAnsi="Calibri"/>
           <w:sz w:val="28"/>
           <w:szCs w:val="28"/>
           <w:lang w:val="uk-UA"/>
@@ -16521,6 +17422,23 @@
         </w:rPr>
         <w:br w:type="page"/>
       </w:r>
+    </w:p>
+    <w:p>
+      <w:pPr>
+        <w:pStyle w:val="a8"/>
+        <w:widowControl w:val="0"/>
+        <w:tabs>
+          <w:tab w:val="left" w:pos="709"/>
+        </w:tabs>
+        <w:spacing w:line="360" w:lineRule="auto"/>
+        <w:ind w:left="0" w:firstLine="567"/>
+        <w:jc w:val="both"/>
+        <w:rPr>
+          <w:sz w:val="28"/>
+          <w:szCs w:val="28"/>
+          <w:lang w:val="uk-UA"/>
+        </w:rPr>
+      </w:pPr>
     </w:p>
     <w:p>
       <w:pPr>
@@ -16546,7 +17464,6 @@
           <w:szCs w:val="28"/>
           <w:lang w:val="uk-UA"/>
         </w:rPr>
-        <w:lastRenderedPageBreak/>
         <w:t>ПЕРЕЛІК ДЖЕРЕЛ ПОСИЛАННЯ</w:t>
       </w:r>
     </w:p>
@@ -17571,7 +18488,7 @@
             <w:rPr>
               <w:noProof/>
             </w:rPr>
-            <w:t>17</w:t>
+            <w:t>3</w:t>
           </w:r>
         </w:fldSimple>
       </w:p>

</xml_diff>